<commit_message>
Added details to description of demonstration
</commit_message>
<xml_diff>
--- a/Documentation/Description of Demonstration.docx
+++ b/Documentation/Description of Demonstration.docx
@@ -71,15 +71,7 @@
         <w:rPr>
           <w:rFonts w:ascii="Times New Roman" w:hAnsi="Times New Roman" w:cs="Times New Roman"/>
         </w:rPr>
-        <w:t>wireless</w:t>
-      </w:r>
-      <w:bookmarkStart w:id="0" w:name="_GoBack"/>
-      <w:bookmarkEnd w:id="0"/>
-      <w:r>
-        <w:rPr>
-          <w:rFonts w:ascii="Times New Roman" w:hAnsi="Times New Roman" w:cs="Times New Roman"/>
-        </w:rPr>
-        <w:t xml:space="preserve"> </w:t>
+        <w:t xml:space="preserve">wireless </w:t>
       </w:r>
       <w:r>
         <w:rPr>
@@ -109,7 +101,19 @@
         <w:rPr>
           <w:rFonts w:ascii="Times New Roman" w:hAnsi="Times New Roman" w:cs="Times New Roman"/>
         </w:rPr>
-        <w:t xml:space="preserve"> the voltage across the battery and the current drawn from it which will then be digitized by a microprocessor that will perform the power consumption calculation of the whole device. </w:t>
+        <w:t xml:space="preserve"> the voltage across the battery and the current drawn from it</w:t>
+      </w:r>
+      <w:r>
+        <w:rPr>
+          <w:rFonts w:ascii="Times New Roman" w:hAnsi="Times New Roman" w:cs="Times New Roman"/>
+        </w:rPr>
+        <w:t>,</w:t>
+      </w:r>
+      <w:r>
+        <w:rPr>
+          <w:rFonts w:ascii="Times New Roman" w:hAnsi="Times New Roman" w:cs="Times New Roman"/>
+        </w:rPr>
+        <w:t xml:space="preserve"> which will then be digitized by a microprocessor that will perform the power consumption calculation of the whole device. </w:t>
       </w:r>
     </w:p>
     <w:p>
@@ -124,6 +128,26 @@
           <w:rFonts w:ascii="Times New Roman" w:hAnsi="Times New Roman" w:cs="Times New Roman"/>
         </w:rPr>
         <w:t>The power consumption will be stored in an SD card and displayed on an LCD for real-time readings as well as maximum, minimum and average measurements.</w:t>
+      </w:r>
+      <w:r>
+        <w:rPr>
+          <w:rFonts w:ascii="Times New Roman" w:hAnsi="Times New Roman" w:cs="Times New Roman"/>
+        </w:rPr>
+        <w:t xml:space="preserve">  Additionally, the readings will also be sent to a laptop via a USB cable where statistical calcu</w:t>
+      </w:r>
+      <w:r>
+        <w:rPr>
+          <w:rFonts w:ascii="Times New Roman" w:hAnsi="Times New Roman" w:cs="Times New Roman"/>
+        </w:rPr>
+        <w:t>lations will also be displayed.</w:t>
+      </w:r>
+      <w:bookmarkStart w:id="0" w:name="_GoBack"/>
+      <w:bookmarkEnd w:id="0"/>
+      <w:r>
+        <w:rPr>
+          <w:rFonts w:ascii="Times New Roman" w:hAnsi="Times New Roman" w:cs="Times New Roman"/>
+        </w:rPr>
+        <w:t xml:space="preserve">  </w:t>
       </w:r>
     </w:p>
     <w:sectPr>

</xml_diff>

<commit_message>
Modified the Demo Description
</commit_message>
<xml_diff>
--- a/Documentation/Description of Demonstration.docx
+++ b/Documentation/Description of Demonstration.docx
@@ -1,6 +1,6 @@
 
 <file path=word/document.xml><?xml version="1.0" encoding="utf-8"?>
-<w:document xmlns:wpc="http://schemas.microsoft.com/office/word/2010/wordprocessingCanvas" xmlns:mc="http://schemas.openxmlformats.org/markup-compatibility/2006" xmlns:o="urn:schemas-microsoft-com:office:office" xmlns:r="http://schemas.openxmlformats.org/officeDocument/2006/relationships" xmlns:m="http://schemas.openxmlformats.org/officeDocument/2006/math" xmlns:v="urn:schemas-microsoft-com:vml" xmlns:wp14="http://schemas.microsoft.com/office/word/2010/wordprocessingDrawing" xmlns:wp="http://schemas.openxmlformats.org/drawingml/2006/wordprocessingDrawing" xmlns:w10="urn:schemas-microsoft-com:office:word" xmlns:w="http://schemas.openxmlformats.org/wordprocessingml/2006/main" xmlns:w14="http://schemas.microsoft.com/office/word/2010/wordml" xmlns:wpg="http://schemas.microsoft.com/office/word/2010/wordprocessingGroup" xmlns:wpi="http://schemas.microsoft.com/office/word/2010/wordprocessingInk" xmlns:wne="http://schemas.microsoft.com/office/word/2006/wordml" xmlns:wps="http://schemas.microsoft.com/office/word/2010/wordprocessingShape" mc:Ignorable="w14 wp14">
+<w:document xmlns:wpc="http://schemas.microsoft.com/office/word/2010/wordprocessingCanvas" xmlns:mo="http://schemas.microsoft.com/office/mac/office/2008/main" xmlns:mc="http://schemas.openxmlformats.org/markup-compatibility/2006" xmlns:mv="urn:schemas-microsoft-com:mac:vml" xmlns:o="urn:schemas-microsoft-com:office:office" xmlns:r="http://schemas.openxmlformats.org/officeDocument/2006/relationships" xmlns:m="http://schemas.openxmlformats.org/officeDocument/2006/math" xmlns:v="urn:schemas-microsoft-com:vml" xmlns:wp14="http://schemas.microsoft.com/office/word/2010/wordprocessingDrawing" xmlns:wp="http://schemas.openxmlformats.org/drawingml/2006/wordprocessingDrawing" xmlns:w10="urn:schemas-microsoft-com:office:word" xmlns:w="http://schemas.openxmlformats.org/wordprocessingml/2006/main" xmlns:w14="http://schemas.microsoft.com/office/word/2010/wordml" xmlns:wpg="http://schemas.microsoft.com/office/word/2010/wordprocessingGroup" xmlns:wpi="http://schemas.microsoft.com/office/word/2010/wordprocessingInk" xmlns:wne="http://schemas.microsoft.com/office/word/2006/wordml" xmlns:wps="http://schemas.microsoft.com/office/word/2010/wordprocessingShape" mc:Ignorable="w14 wp14">
   <w:body>
     <w:p>
       <w:pPr>
@@ -18,7 +18,31 @@
           <w:b/>
           <w:u w:val="single"/>
         </w:rPr>
-        <w:t>EE4951W – Power-Monitoring Device</w:t>
+        <w:t xml:space="preserve">EE4951W – </w:t>
+      </w:r>
+      <w:r>
+        <w:rPr>
+          <w:rFonts w:ascii="Times New Roman" w:hAnsi="Times New Roman" w:cs="Times New Roman"/>
+          <w:b/>
+          <w:u w:val="single"/>
+        </w:rPr>
+        <w:t xml:space="preserve">Battery </w:t>
+      </w:r>
+      <w:r>
+        <w:rPr>
+          <w:rFonts w:ascii="Times New Roman" w:hAnsi="Times New Roman" w:cs="Times New Roman"/>
+          <w:b/>
+          <w:u w:val="single"/>
+        </w:rPr>
+        <w:t>Power</w:t>
+      </w:r>
+      <w:r>
+        <w:rPr>
+          <w:rFonts w:ascii="Times New Roman" w:hAnsi="Times New Roman" w:cs="Times New Roman"/>
+          <w:b/>
+          <w:u w:val="single"/>
+        </w:rPr>
+        <w:t xml:space="preserve"> Monitor</w:t>
       </w:r>
     </w:p>
     <w:p>
@@ -141,13 +165,75 @@
         </w:rPr>
         <w:t>lations will also be displayed.</w:t>
       </w:r>
+      <w:r>
+        <w:rPr>
+          <w:rFonts w:ascii="Times New Roman" w:hAnsi="Times New Roman" w:cs="Times New Roman"/>
+        </w:rPr>
+        <w:t xml:space="preserve">  </w:t>
+      </w:r>
+    </w:p>
+    <w:p>
+      <w:pPr>
+        <w:spacing w:line="240" w:lineRule="auto"/>
+        <w:rPr>
+          <w:rFonts w:ascii="Times New Roman" w:hAnsi="Times New Roman" w:cs="Times New Roman"/>
+        </w:rPr>
+      </w:pPr>
+    </w:p>
+    <w:p>
+      <w:pPr>
+        <w:spacing w:line="240" w:lineRule="auto"/>
+        <w:rPr>
+          <w:rFonts w:ascii="Times New Roman" w:hAnsi="Times New Roman" w:cs="Times New Roman"/>
+        </w:rPr>
+      </w:pPr>
       <w:bookmarkStart w:id="0" w:name="_GoBack"/>
       <w:bookmarkEnd w:id="0"/>
+    </w:p>
+    <w:p>
+      <w:pPr>
+        <w:spacing w:line="240" w:lineRule="auto"/>
+        <w:rPr>
+          <w:rFonts w:ascii="Times New Roman" w:hAnsi="Times New Roman" w:cs="Times New Roman"/>
+        </w:rPr>
+      </w:pPr>
+      <w:r>
+        <w:rPr>
+          <w:rFonts w:ascii="Times New Roman" w:hAnsi="Times New Roman" w:cs="Times New Roman"/>
+        </w:rPr>
+        <w:t xml:space="preserve">A system comprised of a laptop, cellular modem, and a load-box will be used to demonstrate the functionality of the battery power monitor (BPM).  The BPM will monitor the voltage and current of the cellular modem during transmission and log all data to an on-board SD card.  In addition to data logging, minimum, maximum, and average values of the power consumption will be displayed on an attached LCD display.  </w:t>
+      </w:r>
+      <w:r>
+        <w:rPr>
+          <w:rFonts w:ascii="Times New Roman" w:hAnsi="Times New Roman" w:cs="Times New Roman"/>
+        </w:rPr>
+        <w:t>These statistical calculations can be reset via a push-button.  Real-time sensor data will be sent over USB to the laptop and displayed on screen.</w:t>
+      </w:r>
       <w:r>
         <w:rPr>
           <w:rFonts w:ascii="Times New Roman" w:hAnsi="Times New Roman" w:cs="Times New Roman"/>
         </w:rPr>
         <w:t xml:space="preserve">  </w:t>
+      </w:r>
+      <w:r>
+        <w:rPr>
+          <w:rFonts w:ascii="Times New Roman" w:hAnsi="Times New Roman" w:cs="Times New Roman"/>
+        </w:rPr>
+        <w:t xml:space="preserve">In addition to monitoring the cellular modem, the general nature of the BPM will be demonstrated by using a load box to simulate a variety of different loads.  </w:t>
+      </w:r>
+    </w:p>
+    <w:p>
+      <w:pPr>
+        <w:spacing w:line="240" w:lineRule="auto"/>
+        <w:rPr>
+          <w:rFonts w:ascii="Times New Roman" w:hAnsi="Times New Roman" w:cs="Times New Roman"/>
+        </w:rPr>
+      </w:pPr>
+      <w:r>
+        <w:rPr>
+          <w:rFonts w:ascii="Times New Roman" w:hAnsi="Times New Roman" w:cs="Times New Roman"/>
+        </w:rPr>
+        <w:t xml:space="preserve"> </w:t>
       </w:r>
     </w:p>
     <w:sectPr>
@@ -177,7 +263,7 @@
       </w:pPr>
     </w:pPrDefault>
   </w:docDefaults>
-  <w:latentStyles w:defLockedState="0" w:defUIPriority="99" w:defSemiHidden="1" w:defUnhideWhenUsed="1" w:defQFormat="0" w:count="267">
+  <w:latentStyles w:defLockedState="0" w:defUIPriority="99" w:defSemiHidden="1" w:defUnhideWhenUsed="1" w:defQFormat="0" w:count="276">
     <w:lsdException w:name="Normal" w:semiHidden="0" w:uiPriority="0" w:unhideWhenUsed="0" w:qFormat="1"/>
     <w:lsdException w:name="heading 1" w:semiHidden="0" w:uiPriority="9" w:unhideWhenUsed="0" w:qFormat="1"/>
     <w:lsdException w:name="heading 2" w:uiPriority="9" w:qFormat="1"/>
@@ -351,7 +437,7 @@
 </file>
 
 <file path=word/stylesWithEffects.xml><?xml version="1.0" encoding="utf-8"?>
-<w:styles xmlns:wpc="http://schemas.microsoft.com/office/word/2010/wordprocessingCanvas" xmlns:mc="http://schemas.openxmlformats.org/markup-compatibility/2006" xmlns:o="urn:schemas-microsoft-com:office:office" xmlns:r="http://schemas.openxmlformats.org/officeDocument/2006/relationships" xmlns:m="http://schemas.openxmlformats.org/officeDocument/2006/math" xmlns:v="urn:schemas-microsoft-com:vml" xmlns:wp14="http://schemas.microsoft.com/office/word/2010/wordprocessingDrawing" xmlns:wp="http://schemas.openxmlformats.org/drawingml/2006/wordprocessingDrawing" xmlns:w10="urn:schemas-microsoft-com:office:word" xmlns:w="http://schemas.openxmlformats.org/wordprocessingml/2006/main" xmlns:w14="http://schemas.microsoft.com/office/word/2010/wordml" xmlns:wpg="http://schemas.microsoft.com/office/word/2010/wordprocessingGroup" xmlns:wpi="http://schemas.microsoft.com/office/word/2010/wordprocessingInk" xmlns:wne="http://schemas.microsoft.com/office/word/2006/wordml" xmlns:wps="http://schemas.microsoft.com/office/word/2010/wordprocessingShape" mc:Ignorable="w14 wp14">
+<w:styles xmlns:wpc="http://schemas.microsoft.com/office/word/2010/wordprocessingCanvas" xmlns:mo="http://schemas.microsoft.com/office/mac/office/2008/main" xmlns:mc="http://schemas.openxmlformats.org/markup-compatibility/2006" xmlns:mv="urn:schemas-microsoft-com:mac:vml" xmlns:o="urn:schemas-microsoft-com:office:office" xmlns:r="http://schemas.openxmlformats.org/officeDocument/2006/relationships" xmlns:m="http://schemas.openxmlformats.org/officeDocument/2006/math" xmlns:v="urn:schemas-microsoft-com:vml" xmlns:wp14="http://schemas.microsoft.com/office/word/2010/wordprocessingDrawing" xmlns:wp="http://schemas.openxmlformats.org/drawingml/2006/wordprocessingDrawing" xmlns:w10="urn:schemas-microsoft-com:office:word" xmlns:w="http://schemas.openxmlformats.org/wordprocessingml/2006/main" xmlns:w14="http://schemas.microsoft.com/office/word/2010/wordml" xmlns:wpg="http://schemas.microsoft.com/office/word/2010/wordprocessingGroup" xmlns:wpi="http://schemas.microsoft.com/office/word/2010/wordprocessingInk" xmlns:wne="http://schemas.microsoft.com/office/word/2006/wordml" xmlns:wps="http://schemas.microsoft.com/office/word/2010/wordprocessingShape" mc:Ignorable="w14 wp14">
   <w:docDefaults>
     <w:rPrDefault>
       <w:rPr>
@@ -367,7 +453,7 @@
       </w:pPr>
     </w:pPrDefault>
   </w:docDefaults>
-  <w:latentStyles w:defLockedState="0" w:defUIPriority="99" w:defSemiHidden="1" w:defUnhideWhenUsed="1" w:defQFormat="0" w:count="267">
+  <w:latentStyles w:defLockedState="0" w:defUIPriority="99" w:defSemiHidden="1" w:defUnhideWhenUsed="1" w:defQFormat="0" w:count="276">
     <w:lsdException w:name="Normal" w:semiHidden="0" w:uiPriority="0" w:unhideWhenUsed="0" w:qFormat="1"/>
     <w:lsdException w:name="heading 1" w:semiHidden="0" w:uiPriority="9" w:unhideWhenUsed="0" w:qFormat="1"/>
     <w:lsdException w:name="heading 2" w:uiPriority="9" w:qFormat="1"/>

</xml_diff>

<commit_message>
Added a few more details to the design specs
</commit_message>
<xml_diff>
--- a/Documentation/Description of Demonstration.docx
+++ b/Documentation/Description of Demonstration.docx
@@ -1,6 +1,6 @@
 
 <file path=word/document.xml><?xml version="1.0" encoding="utf-8"?>
-<w:document xmlns:wpc="http://schemas.microsoft.com/office/word/2010/wordprocessingCanvas" xmlns:mo="http://schemas.microsoft.com/office/mac/office/2008/main" xmlns:mc="http://schemas.openxmlformats.org/markup-compatibility/2006" xmlns:mv="urn:schemas-microsoft-com:mac:vml" xmlns:o="urn:schemas-microsoft-com:office:office" xmlns:r="http://schemas.openxmlformats.org/officeDocument/2006/relationships" xmlns:m="http://schemas.openxmlformats.org/officeDocument/2006/math" xmlns:v="urn:schemas-microsoft-com:vml" xmlns:wp14="http://schemas.microsoft.com/office/word/2010/wordprocessingDrawing" xmlns:wp="http://schemas.openxmlformats.org/drawingml/2006/wordprocessingDrawing" xmlns:w10="urn:schemas-microsoft-com:office:word" xmlns:w="http://schemas.openxmlformats.org/wordprocessingml/2006/main" xmlns:w14="http://schemas.microsoft.com/office/word/2010/wordml" xmlns:wpg="http://schemas.microsoft.com/office/word/2010/wordprocessingGroup" xmlns:wpi="http://schemas.microsoft.com/office/word/2010/wordprocessingInk" xmlns:wne="http://schemas.microsoft.com/office/word/2006/wordml" xmlns:wps="http://schemas.microsoft.com/office/word/2010/wordprocessingShape" mc:Ignorable="w14 wp14">
+<w:document xmlns:wpc="http://schemas.microsoft.com/office/word/2010/wordprocessingCanvas" xmlns:mc="http://schemas.openxmlformats.org/markup-compatibility/2006" xmlns:o="urn:schemas-microsoft-com:office:office" xmlns:r="http://schemas.openxmlformats.org/officeDocument/2006/relationships" xmlns:m="http://schemas.openxmlformats.org/officeDocument/2006/math" xmlns:v="urn:schemas-microsoft-com:vml" xmlns:wp14="http://schemas.microsoft.com/office/word/2010/wordprocessingDrawing" xmlns:wp="http://schemas.openxmlformats.org/drawingml/2006/wordprocessingDrawing" xmlns:w10="urn:schemas-microsoft-com:office:word" xmlns:w="http://schemas.openxmlformats.org/wordprocessingml/2006/main" xmlns:w14="http://schemas.microsoft.com/office/word/2010/wordml" xmlns:wpg="http://schemas.microsoft.com/office/word/2010/wordprocessingGroup" xmlns:wpi="http://schemas.microsoft.com/office/word/2010/wordprocessingInk" xmlns:wne="http://schemas.microsoft.com/office/word/2006/wordml" xmlns:wps="http://schemas.microsoft.com/office/word/2010/wordprocessingShape" mc:Ignorable="w14 wp14">
   <w:body>
     <w:p>
       <w:pPr>
@@ -89,131 +89,63 @@
         <w:rPr>
           <w:rFonts w:ascii="Times New Roman" w:hAnsi="Times New Roman" w:cs="Times New Roman"/>
         </w:rPr>
-        <w:t xml:space="preserve">We will show a system composed of a </w:t>
-      </w:r>
-      <w:r>
-        <w:rPr>
-          <w:rFonts w:ascii="Times New Roman" w:hAnsi="Times New Roman" w:cs="Times New Roman"/>
-        </w:rPr>
-        <w:t xml:space="preserve">wireless </w:t>
-      </w:r>
-      <w:r>
-        <w:rPr>
-          <w:rFonts w:ascii="Times New Roman" w:hAnsi="Times New Roman" w:cs="Times New Roman"/>
-        </w:rPr>
-        <w:t>modem, a power-sensing device and an LCD where voltages, currents and power calculation</w:t>
-      </w:r>
-      <w:r>
-        <w:rPr>
-          <w:rFonts w:ascii="Times New Roman" w:hAnsi="Times New Roman" w:cs="Times New Roman"/>
-        </w:rPr>
-        <w:t xml:space="preserve">s will be shown. </w:t>
-      </w:r>
-      <w:r>
-        <w:rPr>
-          <w:rFonts w:ascii="Times New Roman" w:hAnsi="Times New Roman" w:cs="Times New Roman"/>
-        </w:rPr>
-        <w:t xml:space="preserve">The purpose of the power-sensing section is to </w:t>
-      </w:r>
-      <w:r>
-        <w:rPr>
-          <w:rFonts w:ascii="Times New Roman" w:hAnsi="Times New Roman" w:cs="Times New Roman"/>
-        </w:rPr>
-        <w:t>monitor</w:t>
-      </w:r>
-      <w:r>
-        <w:rPr>
-          <w:rFonts w:ascii="Times New Roman" w:hAnsi="Times New Roman" w:cs="Times New Roman"/>
-        </w:rPr>
-        <w:t xml:space="preserve"> the voltage across the battery and the current drawn from it</w:t>
-      </w:r>
-      <w:r>
-        <w:rPr>
-          <w:rFonts w:ascii="Times New Roman" w:hAnsi="Times New Roman" w:cs="Times New Roman"/>
-        </w:rPr>
-        <w:t>,</w:t>
-      </w:r>
-      <w:r>
-        <w:rPr>
-          <w:rFonts w:ascii="Times New Roman" w:hAnsi="Times New Roman" w:cs="Times New Roman"/>
-        </w:rPr>
-        <w:t xml:space="preserve"> which will then be digitized by a microprocessor that will perform the power consumption calculation of the whole device. </w:t>
-      </w:r>
-    </w:p>
-    <w:p>
-      <w:pPr>
-        <w:spacing w:line="240" w:lineRule="auto"/>
-        <w:rPr>
-          <w:rFonts w:ascii="Times New Roman" w:hAnsi="Times New Roman" w:cs="Times New Roman"/>
-        </w:rPr>
-      </w:pPr>
-      <w:r>
-        <w:rPr>
-          <w:rFonts w:ascii="Times New Roman" w:hAnsi="Times New Roman" w:cs="Times New Roman"/>
-        </w:rPr>
-        <w:t>The power consumption will be stored in an SD card and displayed on an LCD for real-time readings as well as maximum, minimum and average measurements.</w:t>
-      </w:r>
-      <w:r>
-        <w:rPr>
-          <w:rFonts w:ascii="Times New Roman" w:hAnsi="Times New Roman" w:cs="Times New Roman"/>
-        </w:rPr>
-        <w:t xml:space="preserve">  Additionally, the readings will also be sent to a laptop via a USB cable where statistical calcu</w:t>
-      </w:r>
-      <w:r>
-        <w:rPr>
-          <w:rFonts w:ascii="Times New Roman" w:hAnsi="Times New Roman" w:cs="Times New Roman"/>
-        </w:rPr>
-        <w:t>lations will also be displayed.</w:t>
-      </w:r>
-      <w:r>
-        <w:rPr>
-          <w:rFonts w:ascii="Times New Roman" w:hAnsi="Times New Roman" w:cs="Times New Roman"/>
-        </w:rPr>
-        <w:t xml:space="preserve">  </w:t>
-      </w:r>
-    </w:p>
-    <w:p>
-      <w:pPr>
-        <w:spacing w:line="240" w:lineRule="auto"/>
-        <w:rPr>
-          <w:rFonts w:ascii="Times New Roman" w:hAnsi="Times New Roman" w:cs="Times New Roman"/>
-        </w:rPr>
-      </w:pPr>
-    </w:p>
-    <w:p>
-      <w:pPr>
-        <w:spacing w:line="240" w:lineRule="auto"/>
-        <w:rPr>
-          <w:rFonts w:ascii="Times New Roman" w:hAnsi="Times New Roman" w:cs="Times New Roman"/>
-        </w:rPr>
-      </w:pPr>
+        <w:t>A system comprised of a laptop, cellular modem, and a load-box will be used to demonstrate the functionality of t</w:t>
+      </w:r>
+      <w:r>
+        <w:rPr>
+          <w:rFonts w:ascii="Times New Roman" w:hAnsi="Times New Roman" w:cs="Times New Roman"/>
+        </w:rPr>
+        <w:t>he battery power monitor (BPM).</w:t>
+      </w:r>
+      <w:r>
+        <w:rPr>
+          <w:rFonts w:ascii="Times New Roman" w:hAnsi="Times New Roman" w:cs="Times New Roman"/>
+        </w:rPr>
+        <w:t xml:space="preserve"> The BPM will monitor the voltage and current of the cellular modem during transmission and log al</w:t>
+      </w:r>
+      <w:r>
+        <w:rPr>
+          <w:rFonts w:ascii="Times New Roman" w:hAnsi="Times New Roman" w:cs="Times New Roman"/>
+        </w:rPr>
+        <w:t xml:space="preserve">l data to an on-board SD card. </w:t>
+      </w:r>
       <w:bookmarkStart w:id="0" w:name="_GoBack"/>
       <w:bookmarkEnd w:id="0"/>
-    </w:p>
-    <w:p>
-      <w:pPr>
-        <w:spacing w:line="240" w:lineRule="auto"/>
-        <w:rPr>
-          <w:rFonts w:ascii="Times New Roman" w:hAnsi="Times New Roman" w:cs="Times New Roman"/>
-        </w:rPr>
-      </w:pPr>
-      <w:r>
-        <w:rPr>
-          <w:rFonts w:ascii="Times New Roman" w:hAnsi="Times New Roman" w:cs="Times New Roman"/>
-        </w:rPr>
-        <w:t xml:space="preserve">A system comprised of a laptop, cellular modem, and a load-box will be used to demonstrate the functionality of the battery power monitor (BPM).  The BPM will monitor the voltage and current of the cellular modem during transmission and log all data to an on-board SD card.  In addition to data logging, minimum, maximum, and average values of the power consumption will be displayed on an attached LCD display.  </w:t>
-      </w:r>
-      <w:r>
-        <w:rPr>
-          <w:rFonts w:ascii="Times New Roman" w:hAnsi="Times New Roman" w:cs="Times New Roman"/>
-        </w:rPr>
-        <w:t>These statistical calculations can be reset via a push-button.  Real-time sensor data will be sent over USB to the laptop and displayed on screen.</w:t>
-      </w:r>
-      <w:r>
-        <w:rPr>
-          <w:rFonts w:ascii="Times New Roman" w:hAnsi="Times New Roman" w:cs="Times New Roman"/>
-        </w:rPr>
-        <w:t xml:space="preserve">  </w:t>
+      <w:r>
+        <w:rPr>
+          <w:rFonts w:ascii="Times New Roman" w:hAnsi="Times New Roman" w:cs="Times New Roman"/>
+        </w:rPr>
+        <w:t>In addition to data logging, minimum, maximum, and average values of the power consumption will be display</w:t>
+      </w:r>
+      <w:r>
+        <w:rPr>
+          <w:rFonts w:ascii="Times New Roman" w:hAnsi="Times New Roman" w:cs="Times New Roman"/>
+        </w:rPr>
+        <w:t xml:space="preserve">ed on an attached LCD display. </w:t>
+      </w:r>
+      <w:r>
+        <w:rPr>
+          <w:rFonts w:ascii="Times New Roman" w:hAnsi="Times New Roman" w:cs="Times New Roman"/>
+        </w:rPr>
+        <w:t>These statistical calculations c</w:t>
+      </w:r>
+      <w:r>
+        <w:rPr>
+          <w:rFonts w:ascii="Times New Roman" w:hAnsi="Times New Roman" w:cs="Times New Roman"/>
+        </w:rPr>
+        <w:t xml:space="preserve">an be reset via a push-button.  </w:t>
+      </w:r>
+      <w:r>
+        <w:rPr>
+          <w:rFonts w:ascii="Times New Roman" w:hAnsi="Times New Roman" w:cs="Times New Roman"/>
+        </w:rPr>
+        <w:t>Real-time sensor data will be sent over USB to the laptop and displayed on screen.</w:t>
+      </w:r>
+      <w:r>
+        <w:rPr>
+          <w:rFonts w:ascii="Times New Roman" w:hAnsi="Times New Roman" w:cs="Times New Roman"/>
+        </w:rPr>
+        <w:t xml:space="preserve"> </w:t>
       </w:r>
       <w:r>
         <w:rPr>
@@ -263,7 +195,7 @@
       </w:pPr>
     </w:pPrDefault>
   </w:docDefaults>
-  <w:latentStyles w:defLockedState="0" w:defUIPriority="99" w:defSemiHidden="1" w:defUnhideWhenUsed="1" w:defQFormat="0" w:count="276">
+  <w:latentStyles w:defLockedState="0" w:defUIPriority="99" w:defSemiHidden="1" w:defUnhideWhenUsed="1" w:defQFormat="0" w:count="267">
     <w:lsdException w:name="Normal" w:semiHidden="0" w:uiPriority="0" w:unhideWhenUsed="0" w:qFormat="1"/>
     <w:lsdException w:name="heading 1" w:semiHidden="0" w:uiPriority="9" w:unhideWhenUsed="0" w:qFormat="1"/>
     <w:lsdException w:name="heading 2" w:uiPriority="9" w:qFormat="1"/>
@@ -437,7 +369,7 @@
 </file>
 
 <file path=word/stylesWithEffects.xml><?xml version="1.0" encoding="utf-8"?>
-<w:styles xmlns:wpc="http://schemas.microsoft.com/office/word/2010/wordprocessingCanvas" xmlns:mo="http://schemas.microsoft.com/office/mac/office/2008/main" xmlns:mc="http://schemas.openxmlformats.org/markup-compatibility/2006" xmlns:mv="urn:schemas-microsoft-com:mac:vml" xmlns:o="urn:schemas-microsoft-com:office:office" xmlns:r="http://schemas.openxmlformats.org/officeDocument/2006/relationships" xmlns:m="http://schemas.openxmlformats.org/officeDocument/2006/math" xmlns:v="urn:schemas-microsoft-com:vml" xmlns:wp14="http://schemas.microsoft.com/office/word/2010/wordprocessingDrawing" xmlns:wp="http://schemas.openxmlformats.org/drawingml/2006/wordprocessingDrawing" xmlns:w10="urn:schemas-microsoft-com:office:word" xmlns:w="http://schemas.openxmlformats.org/wordprocessingml/2006/main" xmlns:w14="http://schemas.microsoft.com/office/word/2010/wordml" xmlns:wpg="http://schemas.microsoft.com/office/word/2010/wordprocessingGroup" xmlns:wpi="http://schemas.microsoft.com/office/word/2010/wordprocessingInk" xmlns:wne="http://schemas.microsoft.com/office/word/2006/wordml" xmlns:wps="http://schemas.microsoft.com/office/word/2010/wordprocessingShape" mc:Ignorable="w14 wp14">
+<w:styles xmlns:wpc="http://schemas.microsoft.com/office/word/2010/wordprocessingCanvas" xmlns:mc="http://schemas.openxmlformats.org/markup-compatibility/2006" xmlns:o="urn:schemas-microsoft-com:office:office" xmlns:r="http://schemas.openxmlformats.org/officeDocument/2006/relationships" xmlns:m="http://schemas.openxmlformats.org/officeDocument/2006/math" xmlns:v="urn:schemas-microsoft-com:vml" xmlns:wp14="http://schemas.microsoft.com/office/word/2010/wordprocessingDrawing" xmlns:wp="http://schemas.openxmlformats.org/drawingml/2006/wordprocessingDrawing" xmlns:w10="urn:schemas-microsoft-com:office:word" xmlns:w="http://schemas.openxmlformats.org/wordprocessingml/2006/main" xmlns:w14="http://schemas.microsoft.com/office/word/2010/wordml" xmlns:wpg="http://schemas.microsoft.com/office/word/2010/wordprocessingGroup" xmlns:wpi="http://schemas.microsoft.com/office/word/2010/wordprocessingInk" xmlns:wne="http://schemas.microsoft.com/office/word/2006/wordml" xmlns:wps="http://schemas.microsoft.com/office/word/2010/wordprocessingShape" mc:Ignorable="w14 wp14">
   <w:docDefaults>
     <w:rPrDefault>
       <w:rPr>
@@ -453,7 +385,7 @@
       </w:pPr>
     </w:pPrDefault>
   </w:docDefaults>
-  <w:latentStyles w:defLockedState="0" w:defUIPriority="99" w:defSemiHidden="1" w:defUnhideWhenUsed="1" w:defQFormat="0" w:count="276">
+  <w:latentStyles w:defLockedState="0" w:defUIPriority="99" w:defSemiHidden="1" w:defUnhideWhenUsed="1" w:defQFormat="0" w:count="267">
     <w:lsdException w:name="Normal" w:semiHidden="0" w:uiPriority="0" w:unhideWhenUsed="0" w:qFormat="1"/>
     <w:lsdException w:name="heading 1" w:semiHidden="0" w:uiPriority="9" w:unhideWhenUsed="0" w:qFormat="1"/>
     <w:lsdException w:name="heading 2" w:uiPriority="9" w:qFormat="1"/>

</xml_diff>

<commit_message>
Revised forms for September 23 submission
</commit_message>
<xml_diff>
--- a/Documentation/Description of Demonstration.docx
+++ b/Documentation/Description of Demonstration.docx
@@ -109,49 +109,61 @@
         </w:rPr>
         <w:t xml:space="preserve">l data to an on-board SD card. </w:t>
       </w:r>
+      <w:r>
+        <w:rPr>
+          <w:rFonts w:ascii="Times New Roman" w:hAnsi="Times New Roman" w:cs="Times New Roman"/>
+        </w:rPr>
+        <w:t>In addition to data logging, minimum, maximum, and average values of the power consumption will be display</w:t>
+      </w:r>
+      <w:r>
+        <w:rPr>
+          <w:rFonts w:ascii="Times New Roman" w:hAnsi="Times New Roman" w:cs="Times New Roman"/>
+        </w:rPr>
+        <w:t xml:space="preserve">ed on an attached LCD display. </w:t>
+      </w:r>
+      <w:r>
+        <w:rPr>
+          <w:rFonts w:ascii="Times New Roman" w:hAnsi="Times New Roman" w:cs="Times New Roman"/>
+        </w:rPr>
+        <w:t>These statistical calculations c</w:t>
+      </w:r>
+      <w:r>
+        <w:rPr>
+          <w:rFonts w:ascii="Times New Roman" w:hAnsi="Times New Roman" w:cs="Times New Roman"/>
+        </w:rPr>
+        <w:t xml:space="preserve">an be reset via a push-button. </w:t>
+      </w:r>
+      <w:r>
+        <w:rPr>
+          <w:rFonts w:ascii="Times New Roman" w:hAnsi="Times New Roman" w:cs="Times New Roman"/>
+        </w:rPr>
+        <w:t>Real-time sensor data will be sent over USB to the laptop and displayed on screen.</w:t>
+      </w:r>
+      <w:r>
+        <w:rPr>
+          <w:rFonts w:ascii="Times New Roman" w:hAnsi="Times New Roman" w:cs="Times New Roman"/>
+        </w:rPr>
+        <w:t xml:space="preserve"> </w:t>
+      </w:r>
+      <w:r>
+        <w:rPr>
+          <w:rFonts w:ascii="Times New Roman" w:hAnsi="Times New Roman" w:cs="Times New Roman"/>
+        </w:rPr>
+        <w:t xml:space="preserve">In addition to monitoring the cellular modem, the general nature of the BPM will be demonstrated by using a load box to </w:t>
+      </w:r>
+      <w:r>
+        <w:rPr>
+          <w:rFonts w:ascii="Times New Roman" w:hAnsi="Times New Roman" w:cs="Times New Roman"/>
+        </w:rPr>
+        <w:t xml:space="preserve">simulate a variety of </w:t>
+      </w:r>
       <w:bookmarkStart w:id="0" w:name="_GoBack"/>
       <w:bookmarkEnd w:id="0"/>
       <w:r>
         <w:rPr>
           <w:rFonts w:ascii="Times New Roman" w:hAnsi="Times New Roman" w:cs="Times New Roman"/>
         </w:rPr>
-        <w:t>In addition to data logging, minimum, maximum, and average values of the power consumption will be display</w:t>
-      </w:r>
-      <w:r>
-        <w:rPr>
-          <w:rFonts w:ascii="Times New Roman" w:hAnsi="Times New Roman" w:cs="Times New Roman"/>
-        </w:rPr>
-        <w:t xml:space="preserve">ed on an attached LCD display. </w:t>
-      </w:r>
-      <w:r>
-        <w:rPr>
-          <w:rFonts w:ascii="Times New Roman" w:hAnsi="Times New Roman" w:cs="Times New Roman"/>
-        </w:rPr>
-        <w:t>These statistical calculations c</w:t>
-      </w:r>
-      <w:r>
-        <w:rPr>
-          <w:rFonts w:ascii="Times New Roman" w:hAnsi="Times New Roman" w:cs="Times New Roman"/>
-        </w:rPr>
-        <w:t xml:space="preserve">an be reset via a push-button.  </w:t>
-      </w:r>
-      <w:r>
-        <w:rPr>
-          <w:rFonts w:ascii="Times New Roman" w:hAnsi="Times New Roman" w:cs="Times New Roman"/>
-        </w:rPr>
-        <w:t>Real-time sensor data will be sent over USB to the laptop and displayed on screen.</w:t>
-      </w:r>
-      <w:r>
-        <w:rPr>
-          <w:rFonts w:ascii="Times New Roman" w:hAnsi="Times New Roman" w:cs="Times New Roman"/>
-        </w:rPr>
-        <w:t xml:space="preserve"> </w:t>
-      </w:r>
-      <w:r>
-        <w:rPr>
-          <w:rFonts w:ascii="Times New Roman" w:hAnsi="Times New Roman" w:cs="Times New Roman"/>
-        </w:rPr>
-        <w:t xml:space="preserve">In addition to monitoring the cellular modem, the general nature of the BPM will be demonstrated by using a load box to simulate a variety of different loads.  </w:t>
+        <w:t xml:space="preserve">loads.  </w:t>
       </w:r>
     </w:p>
     <w:p>

</xml_diff>